<commit_message>
Add rich content support.
</commit_message>
<xml_diff>
--- a/Doc/Objects.docx
+++ b/Doc/Objects.docx
@@ -2,15 +2,6 @@
 <file path=word/document.xml><?xml version="1.0" encoding="utf-8"?>
 <w:document xmlns:wpc="http://schemas.microsoft.com/office/word/2010/wordprocessingCanvas" xmlns:cx="http://schemas.microsoft.com/office/drawing/2014/chartex" xmlns:cx1="http://schemas.microsoft.com/office/drawing/2015/9/8/chartex" xmlns:mc="http://schemas.openxmlformats.org/markup-compatibility/2006" xmlns:o="urn:schemas-microsoft-com:office:office" xmlns:r="http://schemas.openxmlformats.org/officeDocument/2006/relationships" xmlns:m="http://schemas.openxmlformats.org/officeDocument/2006/math" xmlns:v="urn:schemas-microsoft-com:vml" xmlns:wp14="http://schemas.microsoft.com/office/word/2010/wordprocessingDrawing" xmlns:wp="http://schemas.openxmlformats.org/drawingml/2006/wordprocessingDrawing" xmlns:w10="urn:schemas-microsoft-com:office:word" xmlns:w="http://schemas.openxmlformats.org/wordprocessingml/2006/main" xmlns:w14="http://schemas.microsoft.com/office/word/2010/wordml" xmlns:w15="http://schemas.microsoft.com/office/word/2012/wordml" xmlns:w16se="http://schemas.microsoft.com/office/word/2015/wordml/symex" xmlns:wpg="http://schemas.microsoft.com/office/word/2010/wordprocessingGroup" xmlns:wpi="http://schemas.microsoft.com/office/word/2010/wordprocessingInk" xmlns:wne="http://schemas.microsoft.com/office/word/2006/wordml" xmlns:wps="http://schemas.microsoft.com/office/word/2010/wordprocessingShape" mc:Ignorable="w14 w15 w16se wp14">
   <w:body>
-    <w:p>
-      <w:pPr>
-        <w:rPr>
-          <w:sz w:val="16"/>
-        </w:rPr>
-      </w:pPr>
-      <w:bookmarkStart w:id="0" w:name="_GoBack"/>
-      <w:bookmarkEnd w:id="0"/>
-    </w:p>
     <w:tbl>
       <w:tblPr>
         <w:tblStyle w:val="TableGrid"/>
@@ -19,63 +10,57 @@
       </w:tblPr>
       <w:tblGrid>
         <w:gridCol w:w="5320"/>
-        <w:gridCol w:w="4662"/>
-        <w:gridCol w:w="4750"/>
+        <w:gridCol w:w="4511"/>
+        <w:gridCol w:w="4901"/>
       </w:tblGrid>
       <w:tr>
         <w:tc>
           <w:tcPr>
-            <w:tcW w:w="4896" w:type="dxa"/>
+            <w:tcW w:w="5320" w:type="dxa"/>
           </w:tcPr>
           <w:p>
             <w:pPr>
-              <w:rPr>
-                <w:sz w:val="16"/>
-              </w:rPr>
-            </w:pPr>
-            <w:r>
-              <w:rPr>
-                <w:sz w:val="16"/>
-              </w:rPr>
+              <w:pStyle w:val="Heading1"/>
+            </w:pPr>
+            <w:r>
               <w:t>OneNote</w:t>
             </w:r>
           </w:p>
         </w:tc>
         <w:tc>
           <w:tcPr>
-            <w:tcW w:w="5220" w:type="dxa"/>
+            <w:tcW w:w="4662" w:type="dxa"/>
           </w:tcPr>
           <w:p>
             <w:pPr>
-              <w:rPr>
-                <w:sz w:val="16"/>
-              </w:rPr>
-            </w:pPr>
-            <w:r>
-              <w:rPr>
-                <w:sz w:val="16"/>
-              </w:rPr>
+              <w:pStyle w:val="Heading1"/>
+            </w:pPr>
+            <w:r>
               <w:t>Markdown</w:t>
+            </w:r>
+            <w:r>
+              <w:t xml:space="preserve"> Source</w:t>
             </w:r>
           </w:p>
         </w:tc>
         <w:tc>
           <w:tcPr>
-            <w:tcW w:w="4616" w:type="dxa"/>
+            <w:tcW w:w="4750" w:type="dxa"/>
           </w:tcPr>
           <w:p>
             <w:pPr>
-              <w:rPr>
-                <w:sz w:val="16"/>
-              </w:rPr>
-            </w:pPr>
+              <w:pStyle w:val="Heading1"/>
+            </w:pPr>
+            <w:r>
+              <w:t>Markdown Preview</w:t>
+            </w:r>
           </w:p>
         </w:tc>
       </w:tr>
       <w:tr>
         <w:tc>
           <w:tcPr>
-            <w:tcW w:w="4896" w:type="dxa"/>
+            <w:tcW w:w="5320" w:type="dxa"/>
           </w:tcPr>
           <w:p>
             <w:pPr>
@@ -128,7 +113,7 @@
         </w:tc>
         <w:tc>
           <w:tcPr>
-            <w:tcW w:w="5220" w:type="dxa"/>
+            <w:tcW w:w="4662" w:type="dxa"/>
           </w:tcPr>
           <w:p>
             <w:pPr>
@@ -484,7 +469,7 @@
         </w:tc>
         <w:tc>
           <w:tcPr>
-            <w:tcW w:w="4616" w:type="dxa"/>
+            <w:tcW w:w="4750" w:type="dxa"/>
           </w:tcPr>
           <w:p>
             <w:pPr>
@@ -539,7 +524,7 @@
       <w:tr>
         <w:tc>
           <w:tcPr>
-            <w:tcW w:w="4896" w:type="dxa"/>
+            <w:tcW w:w="5320" w:type="dxa"/>
           </w:tcPr>
           <w:p>
             <w:pPr>
@@ -593,7 +578,7 @@
         </w:tc>
         <w:tc>
           <w:tcPr>
-            <w:tcW w:w="5220" w:type="dxa"/>
+            <w:tcW w:w="4662" w:type="dxa"/>
           </w:tcPr>
           <w:p>
             <w:pPr>
@@ -727,7 +712,7 @@
         </w:tc>
         <w:tc>
           <w:tcPr>
-            <w:tcW w:w="4616" w:type="dxa"/>
+            <w:tcW w:w="4750" w:type="dxa"/>
           </w:tcPr>
           <w:p>
             <w:pPr>
@@ -781,7 +766,7 @@
       <w:tr>
         <w:tc>
           <w:tcPr>
-            <w:tcW w:w="4896" w:type="dxa"/>
+            <w:tcW w:w="5320" w:type="dxa"/>
           </w:tcPr>
           <w:p>
             <w:pPr>
@@ -834,19 +819,622 @@
         </w:tc>
         <w:tc>
           <w:tcPr>
-            <w:tcW w:w="5220" w:type="dxa"/>
+            <w:tcW w:w="4662" w:type="dxa"/>
           </w:tcPr>
           <w:p>
             <w:pPr>
-              <w:rPr>
-                <w:sz w:val="16"/>
-              </w:rPr>
-            </w:pPr>
+              <w:autoSpaceDE w:val="0"/>
+              <w:autoSpaceDN w:val="0"/>
+              <w:adjustRightInd w:val="0"/>
+              <w:rPr>
+                <w:rFonts w:ascii="Consolas" w:hAnsi="Consolas" w:cs="Consolas"/>
+                <w:color w:val="000000"/>
+                <w:sz w:val="12"/>
+                <w:szCs w:val="19"/>
+              </w:rPr>
+            </w:pPr>
+          </w:p>
+          <w:p>
+            <w:pPr>
+              <w:autoSpaceDE w:val="0"/>
+              <w:autoSpaceDN w:val="0"/>
+              <w:adjustRightInd w:val="0"/>
+              <w:rPr>
+                <w:rFonts w:ascii="Consolas" w:hAnsi="Consolas" w:cs="Consolas"/>
+                <w:color w:val="000000"/>
+                <w:sz w:val="12"/>
+                <w:szCs w:val="19"/>
+              </w:rPr>
+            </w:pPr>
+            <w:r>
+              <w:rPr>
+                <w:rFonts w:ascii="Consolas" w:hAnsi="Consolas" w:cs="Consolas"/>
+                <w:b/>
+                <w:bCs/>
+                <w:color w:val="000000"/>
+                <w:sz w:val="12"/>
+                <w:szCs w:val="19"/>
+              </w:rPr>
+              <w:t># Rich content</w:t>
+            </w:r>
+          </w:p>
+          <w:p>
+            <w:pPr>
+              <w:autoSpaceDE w:val="0"/>
+              <w:autoSpaceDN w:val="0"/>
+              <w:adjustRightInd w:val="0"/>
+              <w:rPr>
+                <w:rFonts w:ascii="Consolas" w:hAnsi="Consolas" w:cs="Consolas"/>
+                <w:color w:val="000000"/>
+                <w:sz w:val="12"/>
+                <w:szCs w:val="19"/>
+              </w:rPr>
+            </w:pPr>
+            <w:r>
+              <w:rPr>
+                <w:rFonts w:ascii="Consolas" w:hAnsi="Consolas" w:cs="Consolas"/>
+                <w:color w:val="000000"/>
+                <w:sz w:val="12"/>
+                <w:szCs w:val="19"/>
+              </w:rPr>
+              <w:t>Rich content include bullet lists:</w:t>
+            </w:r>
+          </w:p>
+          <w:p>
+            <w:pPr>
+              <w:autoSpaceDE w:val="0"/>
+              <w:autoSpaceDN w:val="0"/>
+              <w:adjustRightInd w:val="0"/>
+              <w:rPr>
+                <w:rFonts w:ascii="Consolas" w:hAnsi="Consolas" w:cs="Consolas"/>
+                <w:color w:val="000000"/>
+                <w:sz w:val="12"/>
+                <w:szCs w:val="19"/>
+              </w:rPr>
+            </w:pPr>
+            <w:r>
+              <w:rPr>
+                <w:rFonts w:ascii="Consolas" w:hAnsi="Consolas" w:cs="Consolas"/>
+                <w:color w:val="000000"/>
+                <w:sz w:val="12"/>
+                <w:szCs w:val="19"/>
+              </w:rPr>
+              <w:t>- Item 1</w:t>
+            </w:r>
+          </w:p>
+          <w:p>
+            <w:pPr>
+              <w:autoSpaceDE w:val="0"/>
+              <w:autoSpaceDN w:val="0"/>
+              <w:adjustRightInd w:val="0"/>
+              <w:rPr>
+                <w:rFonts w:ascii="Consolas" w:hAnsi="Consolas" w:cs="Consolas"/>
+                <w:color w:val="000000"/>
+                <w:sz w:val="12"/>
+                <w:szCs w:val="19"/>
+              </w:rPr>
+            </w:pPr>
+            <w:r>
+              <w:rPr>
+                <w:rFonts w:ascii="Consolas" w:hAnsi="Consolas" w:cs="Consolas"/>
+                <w:color w:val="000000"/>
+                <w:sz w:val="12"/>
+                <w:szCs w:val="19"/>
+              </w:rPr>
+              <w:t>- Item 2</w:t>
+            </w:r>
+          </w:p>
+          <w:p>
+            <w:pPr>
+              <w:autoSpaceDE w:val="0"/>
+              <w:autoSpaceDN w:val="0"/>
+              <w:adjustRightInd w:val="0"/>
+              <w:rPr>
+                <w:rFonts w:ascii="Consolas" w:hAnsi="Consolas" w:cs="Consolas"/>
+                <w:color w:val="000000"/>
+                <w:sz w:val="12"/>
+                <w:szCs w:val="19"/>
+              </w:rPr>
+            </w:pPr>
+          </w:p>
+          <w:p>
+            <w:pPr>
+              <w:autoSpaceDE w:val="0"/>
+              <w:autoSpaceDN w:val="0"/>
+              <w:adjustRightInd w:val="0"/>
+              <w:rPr>
+                <w:rFonts w:ascii="Consolas" w:hAnsi="Consolas" w:cs="Consolas"/>
+                <w:color w:val="000000"/>
+                <w:sz w:val="12"/>
+                <w:szCs w:val="19"/>
+              </w:rPr>
+            </w:pPr>
+            <w:r>
+              <w:rPr>
+                <w:rFonts w:ascii="Consolas" w:hAnsi="Consolas" w:cs="Consolas"/>
+                <w:color w:val="000000"/>
+                <w:sz w:val="12"/>
+                <w:szCs w:val="19"/>
+              </w:rPr>
+              <w:t>Numbered lists:</w:t>
+            </w:r>
+          </w:p>
+          <w:p>
+            <w:pPr>
+              <w:autoSpaceDE w:val="0"/>
+              <w:autoSpaceDN w:val="0"/>
+              <w:adjustRightInd w:val="0"/>
+              <w:rPr>
+                <w:rFonts w:ascii="Consolas" w:hAnsi="Consolas" w:cs="Consolas"/>
+                <w:color w:val="000000"/>
+                <w:sz w:val="12"/>
+                <w:szCs w:val="19"/>
+              </w:rPr>
+            </w:pPr>
+            <w:r>
+              <w:rPr>
+                <w:rFonts w:ascii="Consolas" w:hAnsi="Consolas" w:cs="Consolas"/>
+                <w:color w:val="000000"/>
+                <w:sz w:val="12"/>
+                <w:szCs w:val="19"/>
+              </w:rPr>
+              <w:t>1. Item 1</w:t>
+            </w:r>
+          </w:p>
+          <w:p>
+            <w:pPr>
+              <w:autoSpaceDE w:val="0"/>
+              <w:autoSpaceDN w:val="0"/>
+              <w:adjustRightInd w:val="0"/>
+              <w:rPr>
+                <w:rFonts w:ascii="Consolas" w:hAnsi="Consolas" w:cs="Consolas"/>
+                <w:color w:val="000000"/>
+                <w:sz w:val="12"/>
+                <w:szCs w:val="19"/>
+              </w:rPr>
+            </w:pPr>
+            <w:r>
+              <w:rPr>
+                <w:rFonts w:ascii="Consolas" w:hAnsi="Consolas" w:cs="Consolas"/>
+                <w:color w:val="000000"/>
+                <w:sz w:val="12"/>
+                <w:szCs w:val="19"/>
+              </w:rPr>
+              <w:t>1. Item 2</w:t>
+            </w:r>
+          </w:p>
+          <w:p>
+            <w:pPr>
+              <w:autoSpaceDE w:val="0"/>
+              <w:autoSpaceDN w:val="0"/>
+              <w:adjustRightInd w:val="0"/>
+              <w:rPr>
+                <w:rFonts w:ascii="Consolas" w:hAnsi="Consolas" w:cs="Consolas"/>
+                <w:color w:val="000000"/>
+                <w:sz w:val="12"/>
+                <w:szCs w:val="19"/>
+              </w:rPr>
+            </w:pPr>
+          </w:p>
+          <w:p>
+            <w:pPr>
+              <w:autoSpaceDE w:val="0"/>
+              <w:autoSpaceDN w:val="0"/>
+              <w:adjustRightInd w:val="0"/>
+              <w:rPr>
+                <w:rFonts w:ascii="Consolas" w:hAnsi="Consolas" w:cs="Consolas"/>
+                <w:color w:val="000000"/>
+                <w:sz w:val="12"/>
+                <w:szCs w:val="19"/>
+              </w:rPr>
+            </w:pPr>
+            <w:bookmarkStart w:id="0" w:name="_GoBack"/>
+            <w:bookmarkEnd w:id="0"/>
+            <w:r>
+              <w:rPr>
+                <w:rFonts w:ascii="Consolas" w:hAnsi="Consolas" w:cs="Consolas"/>
+                <w:color w:val="000000"/>
+                <w:sz w:val="12"/>
+                <w:szCs w:val="19"/>
+              </w:rPr>
+              <w:t xml:space="preserve">Text can be </w:t>
+            </w:r>
+            <w:r>
+              <w:rPr>
+                <w:rFonts w:ascii="Consolas" w:hAnsi="Consolas" w:cs="Consolas"/>
+                <w:color w:val="800000"/>
+                <w:sz w:val="12"/>
+                <w:szCs w:val="19"/>
+              </w:rPr>
+              <w:t>&lt;span style='</w:t>
+            </w:r>
+            <w:proofErr w:type="spellStart"/>
+            <w:r>
+              <w:rPr>
+                <w:rFonts w:ascii="Consolas" w:hAnsi="Consolas" w:cs="Consolas"/>
+                <w:color w:val="800000"/>
+                <w:sz w:val="12"/>
+                <w:szCs w:val="19"/>
+              </w:rPr>
+              <w:t>font-weight:bold</w:t>
+            </w:r>
+            <w:proofErr w:type="spellEnd"/>
+            <w:r>
+              <w:rPr>
+                <w:rFonts w:ascii="Consolas" w:hAnsi="Consolas" w:cs="Consolas"/>
+                <w:color w:val="800000"/>
+                <w:sz w:val="12"/>
+                <w:szCs w:val="19"/>
+              </w:rPr>
+              <w:t>'&gt;</w:t>
+            </w:r>
+            <w:r>
+              <w:rPr>
+                <w:rFonts w:ascii="Consolas" w:hAnsi="Consolas" w:cs="Consolas"/>
+                <w:color w:val="000000"/>
+                <w:sz w:val="12"/>
+                <w:szCs w:val="19"/>
+              </w:rPr>
+              <w:t>bold</w:t>
+            </w:r>
+            <w:r>
+              <w:rPr>
+                <w:rFonts w:ascii="Consolas" w:hAnsi="Consolas" w:cs="Consolas"/>
+                <w:color w:val="800000"/>
+                <w:sz w:val="12"/>
+                <w:szCs w:val="19"/>
+              </w:rPr>
+              <w:t>&lt;/span&gt;</w:t>
+            </w:r>
+            <w:r>
+              <w:rPr>
+                <w:rFonts w:ascii="Consolas" w:hAnsi="Consolas" w:cs="Consolas"/>
+                <w:color w:val="000000"/>
+                <w:sz w:val="12"/>
+                <w:szCs w:val="19"/>
+              </w:rPr>
+              <w:t xml:space="preserve">, </w:t>
+            </w:r>
+            <w:r>
+              <w:rPr>
+                <w:rFonts w:ascii="Consolas" w:hAnsi="Consolas" w:cs="Consolas"/>
+                <w:color w:val="800000"/>
+                <w:sz w:val="12"/>
+                <w:szCs w:val="19"/>
+              </w:rPr>
+              <w:t>&lt;span style='</w:t>
+            </w:r>
+            <w:proofErr w:type="spellStart"/>
+            <w:r>
+              <w:rPr>
+                <w:rFonts w:ascii="Consolas" w:hAnsi="Consolas" w:cs="Consolas"/>
+                <w:color w:val="800000"/>
+                <w:sz w:val="12"/>
+                <w:szCs w:val="19"/>
+              </w:rPr>
+              <w:t>font-style:italic</w:t>
+            </w:r>
+            <w:proofErr w:type="spellEnd"/>
+            <w:r>
+              <w:rPr>
+                <w:rFonts w:ascii="Consolas" w:hAnsi="Consolas" w:cs="Consolas"/>
+                <w:color w:val="800000"/>
+                <w:sz w:val="12"/>
+                <w:szCs w:val="19"/>
+              </w:rPr>
+              <w:t>'&gt;</w:t>
+            </w:r>
+            <w:r>
+              <w:rPr>
+                <w:rFonts w:ascii="Consolas" w:hAnsi="Consolas" w:cs="Consolas"/>
+                <w:color w:val="000000"/>
+                <w:sz w:val="12"/>
+                <w:szCs w:val="19"/>
+              </w:rPr>
+              <w:t>italic</w:t>
+            </w:r>
+            <w:r>
+              <w:rPr>
+                <w:rFonts w:ascii="Consolas" w:hAnsi="Consolas" w:cs="Consolas"/>
+                <w:color w:val="800000"/>
+                <w:sz w:val="12"/>
+                <w:szCs w:val="19"/>
+              </w:rPr>
+              <w:t>&lt;/span&gt;</w:t>
+            </w:r>
+            <w:r>
+              <w:rPr>
+                <w:rFonts w:ascii="Consolas" w:hAnsi="Consolas" w:cs="Consolas"/>
+                <w:color w:val="000000"/>
+                <w:sz w:val="12"/>
+                <w:szCs w:val="19"/>
+              </w:rPr>
+              <w:t xml:space="preserve">, </w:t>
+            </w:r>
+            <w:r>
+              <w:rPr>
+                <w:rFonts w:ascii="Consolas" w:hAnsi="Consolas" w:cs="Consolas"/>
+                <w:color w:val="800000"/>
+                <w:sz w:val="12"/>
+                <w:szCs w:val="19"/>
+              </w:rPr>
+              <w:t>&lt;span style='</w:t>
+            </w:r>
+            <w:proofErr w:type="spellStart"/>
+            <w:r>
+              <w:rPr>
+                <w:rFonts w:ascii="Consolas" w:hAnsi="Consolas" w:cs="Consolas"/>
+                <w:color w:val="800000"/>
+                <w:sz w:val="12"/>
+                <w:szCs w:val="19"/>
+              </w:rPr>
+              <w:t>text-decoration:underline</w:t>
+            </w:r>
+            <w:proofErr w:type="spellEnd"/>
+            <w:r>
+              <w:rPr>
+                <w:rFonts w:ascii="Consolas" w:hAnsi="Consolas" w:cs="Consolas"/>
+                <w:color w:val="800000"/>
+                <w:sz w:val="12"/>
+                <w:szCs w:val="19"/>
+              </w:rPr>
+              <w:t>'&gt;</w:t>
+            </w:r>
+            <w:r>
+              <w:rPr>
+                <w:rFonts w:ascii="Consolas" w:hAnsi="Consolas" w:cs="Consolas"/>
+                <w:color w:val="000000"/>
+                <w:sz w:val="12"/>
+                <w:szCs w:val="19"/>
+              </w:rPr>
+              <w:t>underline,</w:t>
+            </w:r>
+            <w:r>
+              <w:rPr>
+                <w:rFonts w:ascii="Consolas" w:hAnsi="Consolas" w:cs="Consolas"/>
+                <w:color w:val="800000"/>
+                <w:sz w:val="12"/>
+                <w:szCs w:val="19"/>
+              </w:rPr>
+              <w:t>&lt;/span&gt;</w:t>
+            </w:r>
+            <w:r>
+              <w:rPr>
+                <w:rFonts w:ascii="Consolas" w:hAnsi="Consolas" w:cs="Consolas"/>
+                <w:color w:val="000000"/>
+                <w:sz w:val="12"/>
+                <w:szCs w:val="19"/>
+              </w:rPr>
+              <w:t xml:space="preserve">  </w:t>
+            </w:r>
+            <w:r>
+              <w:rPr>
+                <w:rFonts w:ascii="Consolas" w:hAnsi="Consolas" w:cs="Consolas"/>
+                <w:color w:val="800000"/>
+                <w:sz w:val="12"/>
+                <w:szCs w:val="19"/>
+              </w:rPr>
+              <w:t>&lt;span style='text-decoration: line-through'&gt;</w:t>
+            </w:r>
+            <w:r>
+              <w:rPr>
+                <w:rFonts w:ascii="Consolas" w:hAnsi="Consolas" w:cs="Consolas"/>
+                <w:color w:val="000000"/>
+                <w:sz w:val="12"/>
+                <w:szCs w:val="19"/>
+              </w:rPr>
+              <w:t>strikethrough</w:t>
+            </w:r>
+            <w:r>
+              <w:rPr>
+                <w:rFonts w:ascii="Consolas" w:hAnsi="Consolas" w:cs="Consolas"/>
+                <w:color w:val="800000"/>
+                <w:sz w:val="12"/>
+                <w:szCs w:val="19"/>
+              </w:rPr>
+              <w:t>&lt;/span&gt;</w:t>
+            </w:r>
+            <w:r>
+              <w:rPr>
+                <w:rFonts w:ascii="Consolas" w:hAnsi="Consolas" w:cs="Consolas"/>
+                <w:color w:val="000000"/>
+                <w:sz w:val="12"/>
+                <w:szCs w:val="19"/>
+              </w:rPr>
+              <w:t xml:space="preserve"> or </w:t>
+            </w:r>
+            <w:r>
+              <w:rPr>
+                <w:rFonts w:ascii="Consolas" w:hAnsi="Consolas" w:cs="Consolas"/>
+                <w:color w:val="800000"/>
+                <w:sz w:val="12"/>
+                <w:szCs w:val="19"/>
+              </w:rPr>
+              <w:t>&lt;span style='</w:t>
+            </w:r>
+            <w:proofErr w:type="spellStart"/>
+            <w:r>
+              <w:rPr>
+                <w:rFonts w:ascii="Consolas" w:hAnsi="Consolas" w:cs="Consolas"/>
+                <w:color w:val="800000"/>
+                <w:sz w:val="12"/>
+                <w:szCs w:val="19"/>
+              </w:rPr>
+              <w:t>font-weight:bold;font-style</w:t>
+            </w:r>
+            <w:proofErr w:type="spellEnd"/>
+            <w:r>
+              <w:rPr>
+                <w:rFonts w:ascii="Consolas" w:hAnsi="Consolas" w:cs="Consolas"/>
+                <w:color w:val="800000"/>
+                <w:sz w:val="12"/>
+                <w:szCs w:val="19"/>
+              </w:rPr>
+              <w:t xml:space="preserve">: </w:t>
+            </w:r>
+            <w:proofErr w:type="spellStart"/>
+            <w:r>
+              <w:rPr>
+                <w:rFonts w:ascii="Consolas" w:hAnsi="Consolas" w:cs="Consolas"/>
+                <w:color w:val="800000"/>
+                <w:sz w:val="12"/>
+                <w:szCs w:val="19"/>
+              </w:rPr>
+              <w:t>italic;text-decoration:underline</w:t>
+            </w:r>
+            <w:proofErr w:type="spellEnd"/>
+            <w:r>
+              <w:rPr>
+                <w:rFonts w:ascii="Consolas" w:hAnsi="Consolas" w:cs="Consolas"/>
+                <w:color w:val="800000"/>
+                <w:sz w:val="12"/>
+                <w:szCs w:val="19"/>
+              </w:rPr>
+              <w:t>'&gt;</w:t>
+            </w:r>
+            <w:r>
+              <w:rPr>
+                <w:rFonts w:ascii="Consolas" w:hAnsi="Consolas" w:cs="Consolas"/>
+                <w:color w:val="000000"/>
+                <w:sz w:val="12"/>
+                <w:szCs w:val="19"/>
+              </w:rPr>
+              <w:t>mixed</w:t>
+            </w:r>
+            <w:r>
+              <w:rPr>
+                <w:rFonts w:ascii="Consolas" w:hAnsi="Consolas" w:cs="Consolas"/>
+                <w:color w:val="800000"/>
+                <w:sz w:val="12"/>
+                <w:szCs w:val="19"/>
+              </w:rPr>
+              <w:t>&lt;/span&gt;</w:t>
+            </w:r>
+            <w:r>
+              <w:rPr>
+                <w:rFonts w:ascii="Consolas" w:hAnsi="Consolas" w:cs="Consolas"/>
+                <w:color w:val="000000"/>
+                <w:sz w:val="12"/>
+                <w:szCs w:val="19"/>
+              </w:rPr>
+              <w:t>.</w:t>
+            </w:r>
+          </w:p>
+          <w:p>
+            <w:pPr>
+              <w:autoSpaceDE w:val="0"/>
+              <w:autoSpaceDN w:val="0"/>
+              <w:adjustRightInd w:val="0"/>
+              <w:rPr>
+                <w:rFonts w:ascii="Consolas" w:hAnsi="Consolas" w:cs="Consolas"/>
+                <w:color w:val="000000"/>
+                <w:sz w:val="12"/>
+                <w:szCs w:val="19"/>
+              </w:rPr>
+            </w:pPr>
+          </w:p>
+          <w:p>
+            <w:pPr>
+              <w:autoSpaceDE w:val="0"/>
+              <w:autoSpaceDN w:val="0"/>
+              <w:adjustRightInd w:val="0"/>
+              <w:rPr>
+                <w:rFonts w:ascii="Consolas" w:hAnsi="Consolas" w:cs="Consolas"/>
+                <w:color w:val="000000"/>
+                <w:sz w:val="12"/>
+                <w:szCs w:val="19"/>
+              </w:rPr>
+            </w:pPr>
+          </w:p>
+          <w:p>
+            <w:pPr>
+              <w:autoSpaceDE w:val="0"/>
+              <w:autoSpaceDN w:val="0"/>
+              <w:adjustRightInd w:val="0"/>
+              <w:rPr>
+                <w:rFonts w:ascii="Consolas" w:hAnsi="Consolas" w:cs="Consolas"/>
+                <w:color w:val="000000"/>
+                <w:sz w:val="12"/>
+                <w:szCs w:val="19"/>
+              </w:rPr>
+            </w:pPr>
+          </w:p>
+          <w:p>
+            <w:pPr>
+              <w:rPr>
+                <w:sz w:val="12"/>
+              </w:rPr>
+            </w:pPr>
+            <w:r>
+              <w:rPr>
+                <w:rFonts w:ascii="Consolas" w:hAnsi="Consolas" w:cs="Consolas"/>
+                <w:color w:val="000000"/>
+                <w:sz w:val="12"/>
+                <w:szCs w:val="19"/>
+              </w:rPr>
+              <w:t xml:space="preserve">Link to </w:t>
+            </w:r>
+            <w:r>
+              <w:rPr>
+                <w:rFonts w:ascii="Consolas" w:hAnsi="Consolas" w:cs="Consolas"/>
+                <w:color w:val="800000"/>
+                <w:sz w:val="12"/>
+                <w:szCs w:val="19"/>
+              </w:rPr>
+              <w:t xml:space="preserve">&lt;a </w:t>
+            </w:r>
+            <w:proofErr w:type="spellStart"/>
+            <w:r>
+              <w:rPr>
+                <w:rFonts w:ascii="Consolas" w:hAnsi="Consolas" w:cs="Consolas"/>
+                <w:color w:val="800000"/>
+                <w:sz w:val="12"/>
+                <w:szCs w:val="19"/>
+              </w:rPr>
+              <w:t>href</w:t>
+            </w:r>
+            <w:proofErr w:type="spellEnd"/>
+            <w:r>
+              <w:rPr>
+                <w:rFonts w:ascii="Consolas" w:hAnsi="Consolas" w:cs="Consolas"/>
+                <w:color w:val="800000"/>
+                <w:sz w:val="12"/>
+                <w:szCs w:val="19"/>
+              </w:rPr>
+              <w:t>="http://www.google.com"&gt;</w:t>
+            </w:r>
+            <w:r>
+              <w:rPr>
+                <w:rFonts w:ascii="Consolas" w:hAnsi="Consolas" w:cs="Consolas"/>
+                <w:color w:val="000000"/>
+                <w:sz w:val="12"/>
+                <w:szCs w:val="19"/>
+              </w:rPr>
+              <w:t>google</w:t>
+            </w:r>
+            <w:r>
+              <w:rPr>
+                <w:rFonts w:ascii="Consolas" w:hAnsi="Consolas" w:cs="Consolas"/>
+                <w:color w:val="800000"/>
+                <w:sz w:val="12"/>
+                <w:szCs w:val="19"/>
+              </w:rPr>
+              <w:t>&lt;/a&gt;</w:t>
+            </w:r>
+            <w:r>
+              <w:rPr>
+                <w:rFonts w:ascii="Consolas" w:hAnsi="Consolas" w:cs="Consolas"/>
+                <w:color w:val="000000"/>
+                <w:sz w:val="12"/>
+                <w:szCs w:val="19"/>
+              </w:rPr>
+              <w:t>.</w:t>
+            </w:r>
           </w:p>
         </w:tc>
         <w:tc>
           <w:tcPr>
-            <w:tcW w:w="4616" w:type="dxa"/>
+            <w:tcW w:w="4750" w:type="dxa"/>
           </w:tcPr>
           <w:p>
             <w:pPr>
@@ -854,31 +1442,15 @@
                 <w:sz w:val="16"/>
               </w:rPr>
             </w:pPr>
-          </w:p>
-        </w:tc>
-      </w:tr>
-      <w:tr>
-        <w:tc>
-          <w:tcPr>
-            <w:tcW w:w="4896" w:type="dxa"/>
-          </w:tcPr>
-          <w:p>
-            <w:pPr>
-              <w:rPr>
-                <w:sz w:val="16"/>
-              </w:rPr>
-            </w:pPr>
-            <w:r>
-              <w:rPr>
-                <w:noProof/>
-                <w:sz w:val="16"/>
-              </w:rPr>
-              <w:lastRenderedPageBreak/>
+            <w:r>
+              <w:rPr>
+                <w:sz w:val="16"/>
+              </w:rPr>
               <w:drawing>
-                <wp:inline distT="0" distB="0" distL="0" distR="0" wp14:anchorId="0A3B88F8" wp14:editId="5A1C4237">
-                  <wp:extent cx="3019846" cy="1638529"/>
+                <wp:inline distT="0" distB="0" distL="0" distR="0" wp14:anchorId="274F0B59" wp14:editId="61D1DF3B">
+                  <wp:extent cx="2975212" cy="2403290"/>
                   <wp:effectExtent l="0" t="0" r="0" b="0"/>
-                  <wp:docPr id="5" name="Picture 5"/>
+                  <wp:docPr id="10" name="Picture 10"/>
                   <wp:cNvGraphicFramePr>
                     <a:graphicFrameLocks xmlns:a="http://schemas.openxmlformats.org/drawingml/2006/main" noChangeAspect="1"/>
                   </wp:cNvGraphicFramePr>
@@ -898,7 +1470,7 @@
                         <pic:spPr>
                           <a:xfrm>
                             <a:off x="0" y="0"/>
-                            <a:ext cx="3019846" cy="1638529"/>
+                            <a:ext cx="2996212" cy="2420253"/>
                           </a:xfrm>
                           <a:prstGeom prst="rect">
                             <a:avLst/>
@@ -912,35 +1484,11 @@
             </w:r>
           </w:p>
         </w:tc>
-        <w:tc>
-          <w:tcPr>
-            <w:tcW w:w="5220" w:type="dxa"/>
-          </w:tcPr>
-          <w:p>
-            <w:pPr>
-              <w:rPr>
-                <w:sz w:val="16"/>
-              </w:rPr>
-            </w:pPr>
-          </w:p>
-        </w:tc>
-        <w:tc>
-          <w:tcPr>
-            <w:tcW w:w="4616" w:type="dxa"/>
-          </w:tcPr>
-          <w:p>
-            <w:pPr>
-              <w:rPr>
-                <w:sz w:val="16"/>
-              </w:rPr>
-            </w:pPr>
-          </w:p>
-        </w:tc>
       </w:tr>
       <w:tr>
         <w:tc>
           <w:tcPr>
-            <w:tcW w:w="4896" w:type="dxa"/>
+            <w:tcW w:w="5320" w:type="dxa"/>
           </w:tcPr>
           <w:p>
             <w:pPr>
@@ -953,11 +1501,12 @@
                 <w:noProof/>
                 <w:sz w:val="16"/>
               </w:rPr>
+              <w:lastRenderedPageBreak/>
               <w:drawing>
-                <wp:inline distT="0" distB="0" distL="0" distR="0" wp14:anchorId="1A3F4617" wp14:editId="2D82D34A">
-                  <wp:extent cx="2991267" cy="1914792"/>
-                  <wp:effectExtent l="0" t="0" r="0" b="9525"/>
-                  <wp:docPr id="6" name="Picture 6"/>
+                <wp:inline distT="0" distB="0" distL="0" distR="0" wp14:anchorId="0A3B88F8" wp14:editId="5A1C4237">
+                  <wp:extent cx="3019846" cy="1638529"/>
+                  <wp:effectExtent l="0" t="0" r="0" b="0"/>
+                  <wp:docPr id="5" name="Picture 5"/>
                   <wp:cNvGraphicFramePr>
                     <a:graphicFrameLocks xmlns:a="http://schemas.openxmlformats.org/drawingml/2006/main" noChangeAspect="1"/>
                   </wp:cNvGraphicFramePr>
@@ -977,7 +1526,7 @@
                         <pic:spPr>
                           <a:xfrm>
                             <a:off x="0" y="0"/>
-                            <a:ext cx="2991267" cy="1914792"/>
+                            <a:ext cx="3019846" cy="1638529"/>
                           </a:xfrm>
                           <a:prstGeom prst="rect">
                             <a:avLst/>
@@ -993,19 +1542,19 @@
         </w:tc>
         <w:tc>
           <w:tcPr>
-            <w:tcW w:w="5220" w:type="dxa"/>
+            <w:tcW w:w="4662" w:type="dxa"/>
           </w:tcPr>
           <w:p>
             <w:pPr>
               <w:rPr>
-                <w:sz w:val="16"/>
+                <w:sz w:val="12"/>
               </w:rPr>
             </w:pPr>
           </w:p>
         </w:tc>
         <w:tc>
           <w:tcPr>
-            <w:tcW w:w="4616" w:type="dxa"/>
+            <w:tcW w:w="4750" w:type="dxa"/>
           </w:tcPr>
           <w:p>
             <w:pPr>
@@ -1019,7 +1568,7 @@
       <w:tr>
         <w:tc>
           <w:tcPr>
-            <w:tcW w:w="4896" w:type="dxa"/>
+            <w:tcW w:w="5320" w:type="dxa"/>
           </w:tcPr>
           <w:p>
             <w:pPr>
@@ -1032,12 +1581,11 @@
                 <w:noProof/>
                 <w:sz w:val="16"/>
               </w:rPr>
-              <w:lastRenderedPageBreak/>
               <w:drawing>
-                <wp:inline distT="0" distB="0" distL="0" distR="0" wp14:anchorId="199DD757" wp14:editId="29C40EBF">
-                  <wp:extent cx="2553056" cy="2276793"/>
+                <wp:inline distT="0" distB="0" distL="0" distR="0" wp14:anchorId="1A3F4617" wp14:editId="2D82D34A">
+                  <wp:extent cx="2991267" cy="1914792"/>
                   <wp:effectExtent l="0" t="0" r="0" b="9525"/>
-                  <wp:docPr id="7" name="Picture 7"/>
+                  <wp:docPr id="6" name="Picture 6"/>
                   <wp:cNvGraphicFramePr>
                     <a:graphicFrameLocks xmlns:a="http://schemas.openxmlformats.org/drawingml/2006/main" noChangeAspect="1"/>
                   </wp:cNvGraphicFramePr>
@@ -1057,7 +1605,7 @@
                         <pic:spPr>
                           <a:xfrm>
                             <a:off x="0" y="0"/>
-                            <a:ext cx="2553056" cy="2276793"/>
+                            <a:ext cx="2991267" cy="1914792"/>
                           </a:xfrm>
                           <a:prstGeom prst="rect">
                             <a:avLst/>
@@ -1073,7 +1621,7 @@
         </w:tc>
         <w:tc>
           <w:tcPr>
-            <w:tcW w:w="5220" w:type="dxa"/>
+            <w:tcW w:w="4662" w:type="dxa"/>
           </w:tcPr>
           <w:p>
             <w:pPr>
@@ -1085,7 +1633,7 @@
         </w:tc>
         <w:tc>
           <w:tcPr>
-            <w:tcW w:w="4616" w:type="dxa"/>
+            <w:tcW w:w="4750" w:type="dxa"/>
           </w:tcPr>
           <w:p>
             <w:pPr>
@@ -1099,7 +1647,7 @@
       <w:tr>
         <w:tc>
           <w:tcPr>
-            <w:tcW w:w="4896" w:type="dxa"/>
+            <w:tcW w:w="5320" w:type="dxa"/>
           </w:tcPr>
           <w:p>
             <w:pPr>
@@ -1114,10 +1662,10 @@
               </w:rPr>
               <w:lastRenderedPageBreak/>
               <w:drawing>
-                <wp:inline distT="0" distB="0" distL="0" distR="0" wp14:anchorId="37CCAC05" wp14:editId="17581392">
-                  <wp:extent cx="3241344" cy="3246605"/>
-                  <wp:effectExtent l="0" t="0" r="0" b="0"/>
-                  <wp:docPr id="9" name="Picture 9"/>
+                <wp:inline distT="0" distB="0" distL="0" distR="0" wp14:anchorId="199DD757" wp14:editId="29C40EBF">
+                  <wp:extent cx="2553056" cy="2276793"/>
+                  <wp:effectExtent l="0" t="0" r="0" b="9525"/>
+                  <wp:docPr id="7" name="Picture 7"/>
                   <wp:cNvGraphicFramePr>
                     <a:graphicFrameLocks xmlns:a="http://schemas.openxmlformats.org/drawingml/2006/main" noChangeAspect="1"/>
                   </wp:cNvGraphicFramePr>
@@ -1137,6 +1685,86 @@
                         <pic:spPr>
                           <a:xfrm>
                             <a:off x="0" y="0"/>
+                            <a:ext cx="2553056" cy="2276793"/>
+                          </a:xfrm>
+                          <a:prstGeom prst="rect">
+                            <a:avLst/>
+                          </a:prstGeom>
+                        </pic:spPr>
+                      </pic:pic>
+                    </a:graphicData>
+                  </a:graphic>
+                </wp:inline>
+              </w:drawing>
+            </w:r>
+          </w:p>
+        </w:tc>
+        <w:tc>
+          <w:tcPr>
+            <w:tcW w:w="4662" w:type="dxa"/>
+          </w:tcPr>
+          <w:p>
+            <w:pPr>
+              <w:rPr>
+                <w:sz w:val="16"/>
+              </w:rPr>
+            </w:pPr>
+          </w:p>
+        </w:tc>
+        <w:tc>
+          <w:tcPr>
+            <w:tcW w:w="4750" w:type="dxa"/>
+          </w:tcPr>
+          <w:p>
+            <w:pPr>
+              <w:rPr>
+                <w:sz w:val="16"/>
+              </w:rPr>
+            </w:pPr>
+          </w:p>
+        </w:tc>
+      </w:tr>
+      <w:tr>
+        <w:tc>
+          <w:tcPr>
+            <w:tcW w:w="5320" w:type="dxa"/>
+          </w:tcPr>
+          <w:p>
+            <w:pPr>
+              <w:rPr>
+                <w:sz w:val="16"/>
+              </w:rPr>
+            </w:pPr>
+            <w:r>
+              <w:rPr>
+                <w:noProof/>
+                <w:sz w:val="16"/>
+              </w:rPr>
+              <w:lastRenderedPageBreak/>
+              <w:drawing>
+                <wp:inline distT="0" distB="0" distL="0" distR="0" wp14:anchorId="37CCAC05" wp14:editId="17581392">
+                  <wp:extent cx="3241344" cy="3246605"/>
+                  <wp:effectExtent l="0" t="0" r="0" b="0"/>
+                  <wp:docPr id="9" name="Picture 9"/>
+                  <wp:cNvGraphicFramePr>
+                    <a:graphicFrameLocks xmlns:a="http://schemas.openxmlformats.org/drawingml/2006/main" noChangeAspect="1"/>
+                  </wp:cNvGraphicFramePr>
+                  <a:graphic xmlns:a="http://schemas.openxmlformats.org/drawingml/2006/main">
+                    <a:graphicData uri="http://schemas.openxmlformats.org/drawingml/2006/picture">
+                      <pic:pic xmlns:pic="http://schemas.openxmlformats.org/drawingml/2006/picture">
+                        <pic:nvPicPr>
+                          <pic:cNvPr id="1" name=""/>
+                          <pic:cNvPicPr/>
+                        </pic:nvPicPr>
+                        <pic:blipFill>
+                          <a:blip r:embed="rId13"/>
+                          <a:stretch>
+                            <a:fillRect/>
+                          </a:stretch>
+                        </pic:blipFill>
+                        <pic:spPr>
+                          <a:xfrm>
+                            <a:off x="0" y="0"/>
                             <a:ext cx="3269908" cy="3275215"/>
                           </a:xfrm>
                           <a:prstGeom prst="rect">
@@ -1153,7 +1781,7 @@
         </w:tc>
         <w:tc>
           <w:tcPr>
-            <w:tcW w:w="5220" w:type="dxa"/>
+            <w:tcW w:w="4662" w:type="dxa"/>
           </w:tcPr>
           <w:p>
             <w:pPr>
@@ -1165,7 +1793,7 @@
         </w:tc>
         <w:tc>
           <w:tcPr>
-            <w:tcW w:w="4616" w:type="dxa"/>
+            <w:tcW w:w="4750" w:type="dxa"/>
           </w:tcPr>
           <w:p>
             <w:pPr>
@@ -1588,6 +2216,27 @@
     <w:name w:val="Normal"/>
     <w:qFormat/>
   </w:style>
+  <w:style w:type="paragraph" w:styleId="Heading1">
+    <w:name w:val="heading 1"/>
+    <w:basedOn w:val="Normal"/>
+    <w:next w:val="Normal"/>
+    <w:link w:val="Heading1Char"/>
+    <w:uiPriority w:val="9"/>
+    <w:qFormat/>
+    <w:rsid w:val="00A57AC9"/>
+    <w:pPr>
+      <w:keepNext/>
+      <w:keepLines/>
+      <w:spacing w:before="240" w:after="0"/>
+      <w:outlineLvl w:val="0"/>
+    </w:pPr>
+    <w:rPr>
+      <w:rFonts w:asciiTheme="majorHAnsi" w:eastAsiaTheme="majorEastAsia" w:hAnsiTheme="majorHAnsi" w:cstheme="majorBidi"/>
+      <w:color w:val="2E74B5" w:themeColor="accent1" w:themeShade="BF"/>
+      <w:sz w:val="32"/>
+      <w:szCs w:val="32"/>
+    </w:rPr>
+  </w:style>
   <w:style w:type="character" w:default="1" w:styleId="DefaultParagraphFont">
     <w:name w:val="Default Paragraph Font"/>
     <w:uiPriority w:val="1"/>
@@ -1633,6 +2282,19 @@
         <w:insideV w:val="single" w:sz="4" w:space="0" w:color="auto"/>
       </w:tblBorders>
     </w:tblPr>
+  </w:style>
+  <w:style w:type="character" w:customStyle="1" w:styleId="Heading1Char">
+    <w:name w:val="Heading 1 Char"/>
+    <w:basedOn w:val="DefaultParagraphFont"/>
+    <w:link w:val="Heading1"/>
+    <w:uiPriority w:val="9"/>
+    <w:rsid w:val="00A57AC9"/>
+    <w:rPr>
+      <w:rFonts w:asciiTheme="majorHAnsi" w:eastAsiaTheme="majorEastAsia" w:hAnsiTheme="majorHAnsi" w:cstheme="majorBidi"/>
+      <w:color w:val="2E74B5" w:themeColor="accent1" w:themeShade="BF"/>
+      <w:sz w:val="32"/>
+      <w:szCs w:val="32"/>
+    </w:rPr>
   </w:style>
 </w:styles>
 </file>

</xml_diff>

<commit_message>
Add simple table support.
</commit_message>
<xml_diff>
--- a/Doc/Objects.docx
+++ b/Doc/Objects.docx
@@ -21,6 +21,7 @@
           <w:p>
             <w:pPr>
               <w:pStyle w:val="Heading1"/>
+              <w:outlineLvl w:val="0"/>
             </w:pPr>
             <w:r>
               <w:t>OneNote</w:t>
@@ -34,6 +35,7 @@
           <w:p>
             <w:pPr>
               <w:pStyle w:val="Heading1"/>
+              <w:outlineLvl w:val="0"/>
             </w:pPr>
             <w:r>
               <w:t>Markdown</w:t>
@@ -50,6 +52,7 @@
           <w:p>
             <w:pPr>
               <w:pStyle w:val="Heading1"/>
+              <w:outlineLvl w:val="0"/>
             </w:pPr>
             <w:r>
               <w:t>Markdown Preview</w:t>
@@ -722,6 +725,7 @@
             </w:pPr>
             <w:r>
               <w:rPr>
+                <w:noProof/>
                 <w:sz w:val="16"/>
               </w:rPr>
               <w:drawing>
@@ -1028,8 +1032,6 @@
                 <w:szCs w:val="19"/>
               </w:rPr>
             </w:pPr>
-            <w:bookmarkStart w:id="0" w:name="_GoBack"/>
-            <w:bookmarkEnd w:id="0"/>
             <w:r>
               <w:rPr>
                 <w:rFonts w:ascii="Consolas" w:hAnsi="Consolas" w:cs="Consolas"/>
@@ -1444,6 +1446,7 @@
             </w:pPr>
             <w:r>
               <w:rPr>
+                <w:noProof/>
                 <w:sz w:val="16"/>
               </w:rPr>
               <w:drawing>
@@ -1551,6 +1554,58 @@
               </w:rPr>
             </w:pPr>
           </w:p>
+          <w:p>
+            <w:pPr>
+              <w:rPr>
+                <w:sz w:val="12"/>
+              </w:rPr>
+            </w:pPr>
+            <w:r>
+              <w:rPr>
+                <w:sz w:val="12"/>
+              </w:rPr>
+              <w:t># Task list</w:t>
+            </w:r>
+          </w:p>
+          <w:p>
+            <w:pPr>
+              <w:rPr>
+                <w:sz w:val="12"/>
+              </w:rPr>
+            </w:pPr>
+            <w:r>
+              <w:rPr>
+                <w:sz w:val="12"/>
+              </w:rPr>
+              <w:t>- [ ] Task 1</w:t>
+            </w:r>
+          </w:p>
+          <w:p>
+            <w:pPr>
+              <w:rPr>
+                <w:sz w:val="12"/>
+              </w:rPr>
+            </w:pPr>
+            <w:r>
+              <w:rPr>
+                <w:sz w:val="12"/>
+              </w:rPr>
+              <w:t>- [x] Task 2 Completed</w:t>
+            </w:r>
+          </w:p>
+          <w:p>
+            <w:pPr>
+              <w:rPr>
+                <w:sz w:val="12"/>
+              </w:rPr>
+            </w:pPr>
+            <w:r>
+              <w:rPr>
+                <w:sz w:val="12"/>
+              </w:rPr>
+              <w:t>- [ ] Task 2</w:t>
+            </w:r>
+          </w:p>
         </w:tc>
         <w:tc>
           <w:tcPr>
@@ -1562,30 +1617,16 @@
                 <w:sz w:val="16"/>
               </w:rPr>
             </w:pPr>
-          </w:p>
-        </w:tc>
-      </w:tr>
-      <w:tr>
-        <w:tc>
-          <w:tcPr>
-            <w:tcW w:w="5320" w:type="dxa"/>
-          </w:tcPr>
-          <w:p>
-            <w:pPr>
-              <w:rPr>
-                <w:sz w:val="16"/>
-              </w:rPr>
-            </w:pPr>
             <w:r>
               <w:rPr>
                 <w:noProof/>
                 <w:sz w:val="16"/>
               </w:rPr>
               <w:drawing>
-                <wp:inline distT="0" distB="0" distL="0" distR="0" wp14:anchorId="1A3F4617" wp14:editId="2D82D34A">
-                  <wp:extent cx="2991267" cy="1914792"/>
-                  <wp:effectExtent l="0" t="0" r="0" b="9525"/>
-                  <wp:docPr id="6" name="Picture 6"/>
+                <wp:inline distT="0" distB="0" distL="0" distR="0" wp14:anchorId="77E2BF79" wp14:editId="4AE795C4">
+                  <wp:extent cx="1992573" cy="1415359"/>
+                  <wp:effectExtent l="0" t="0" r="8255" b="0"/>
+                  <wp:docPr id="11" name="Picture 11"/>
                   <wp:cNvGraphicFramePr>
                     <a:graphicFrameLocks xmlns:a="http://schemas.openxmlformats.org/drawingml/2006/main" noChangeAspect="1"/>
                   </wp:cNvGraphicFramePr>
@@ -1605,7 +1646,7 @@
                         <pic:spPr>
                           <a:xfrm>
                             <a:off x="0" y="0"/>
-                            <a:ext cx="2991267" cy="1914792"/>
+                            <a:ext cx="2009268" cy="1427218"/>
                           </a:xfrm>
                           <a:prstGeom prst="rect">
                             <a:avLst/>
@@ -1619,30 +1660,6 @@
             </w:r>
           </w:p>
         </w:tc>
-        <w:tc>
-          <w:tcPr>
-            <w:tcW w:w="4662" w:type="dxa"/>
-          </w:tcPr>
-          <w:p>
-            <w:pPr>
-              <w:rPr>
-                <w:sz w:val="16"/>
-              </w:rPr>
-            </w:pPr>
-          </w:p>
-        </w:tc>
-        <w:tc>
-          <w:tcPr>
-            <w:tcW w:w="4750" w:type="dxa"/>
-          </w:tcPr>
-          <w:p>
-            <w:pPr>
-              <w:rPr>
-                <w:sz w:val="16"/>
-              </w:rPr>
-            </w:pPr>
-          </w:p>
-        </w:tc>
       </w:tr>
       <w:tr>
         <w:tc>
@@ -1660,12 +1677,11 @@
                 <w:noProof/>
                 <w:sz w:val="16"/>
               </w:rPr>
-              <w:lastRenderedPageBreak/>
               <w:drawing>
-                <wp:inline distT="0" distB="0" distL="0" distR="0" wp14:anchorId="199DD757" wp14:editId="29C40EBF">
-                  <wp:extent cx="2553056" cy="2276793"/>
+                <wp:inline distT="0" distB="0" distL="0" distR="0" wp14:anchorId="1A3F4617" wp14:editId="2D82D34A">
+                  <wp:extent cx="2991267" cy="1914792"/>
                   <wp:effectExtent l="0" t="0" r="0" b="9525"/>
-                  <wp:docPr id="7" name="Picture 7"/>
+                  <wp:docPr id="6" name="Picture 6"/>
                   <wp:cNvGraphicFramePr>
                     <a:graphicFrameLocks xmlns:a="http://schemas.openxmlformats.org/drawingml/2006/main" noChangeAspect="1"/>
                   </wp:cNvGraphicFramePr>
@@ -1685,6 +1701,196 @@
                         <pic:spPr>
                           <a:xfrm>
                             <a:off x="0" y="0"/>
+                            <a:ext cx="2991267" cy="1914792"/>
+                          </a:xfrm>
+                          <a:prstGeom prst="rect">
+                            <a:avLst/>
+                          </a:prstGeom>
+                        </pic:spPr>
+                      </pic:pic>
+                    </a:graphicData>
+                  </a:graphic>
+                </wp:inline>
+              </w:drawing>
+            </w:r>
+          </w:p>
+        </w:tc>
+        <w:tc>
+          <w:tcPr>
+            <w:tcW w:w="4662" w:type="dxa"/>
+          </w:tcPr>
+          <w:p>
+            <w:pPr>
+              <w:rPr>
+                <w:sz w:val="16"/>
+              </w:rPr>
+            </w:pPr>
+          </w:p>
+          <w:p>
+            <w:pPr>
+              <w:rPr>
+                <w:sz w:val="16"/>
+              </w:rPr>
+            </w:pPr>
+          </w:p>
+          <w:p>
+            <w:pPr>
+              <w:rPr>
+                <w:sz w:val="16"/>
+              </w:rPr>
+            </w:pPr>
+            <w:r>
+              <w:rPr>
+                <w:sz w:val="16"/>
+              </w:rPr>
+              <w:t># Tags</w:t>
+            </w:r>
+          </w:p>
+          <w:p>
+            <w:pPr>
+              <w:rPr>
+                <w:sz w:val="16"/>
+              </w:rPr>
+            </w:pPr>
+            <w:r>
+              <w:rPr>
+                <w:sz w:val="16"/>
+              </w:rPr>
+              <w:t>-  [ ] To do</w:t>
+            </w:r>
+          </w:p>
+          <w:p>
+            <w:pPr>
+              <w:rPr>
+                <w:sz w:val="16"/>
+              </w:rPr>
+            </w:pPr>
+            <w:r>
+              <w:rPr>
+                <w:sz w:val="16"/>
+              </w:rPr>
+              <w:t>- :star: Important</w:t>
+            </w:r>
+          </w:p>
+          <w:p>
+            <w:pPr>
+              <w:rPr>
+                <w:sz w:val="16"/>
+              </w:rPr>
+            </w:pPr>
+            <w:r>
+              <w:rPr>
+                <w:sz w:val="16"/>
+              </w:rPr>
+              <w:t>- :question: Question</w:t>
+            </w:r>
+          </w:p>
+          <w:p>
+            <w:pPr>
+              <w:rPr>
+                <w:sz w:val="16"/>
+              </w:rPr>
+            </w:pPr>
+            <w:r>
+              <w:rPr>
+                <w:sz w:val="16"/>
+              </w:rPr>
+              <w:t>- :exclamation: Critical</w:t>
+            </w:r>
+          </w:p>
+        </w:tc>
+        <w:tc>
+          <w:tcPr>
+            <w:tcW w:w="4750" w:type="dxa"/>
+          </w:tcPr>
+          <w:p>
+            <w:pPr>
+              <w:pStyle w:val="Subtitle"/>
+            </w:pPr>
+            <w:r>
+              <w:rPr>
+                <w:noProof/>
+              </w:rPr>
+              <w:drawing>
+                <wp:inline distT="0" distB="0" distL="0" distR="0" wp14:anchorId="1562131F" wp14:editId="66A73820">
+                  <wp:extent cx="1746914" cy="1884638"/>
+                  <wp:effectExtent l="0" t="0" r="5715" b="1905"/>
+                  <wp:docPr id="12" name="Picture 12"/>
+                  <wp:cNvGraphicFramePr>
+                    <a:graphicFrameLocks xmlns:a="http://schemas.openxmlformats.org/drawingml/2006/main" noChangeAspect="1"/>
+                  </wp:cNvGraphicFramePr>
+                  <a:graphic xmlns:a="http://schemas.openxmlformats.org/drawingml/2006/main">
+                    <a:graphicData uri="http://schemas.openxmlformats.org/drawingml/2006/picture">
+                      <pic:pic xmlns:pic="http://schemas.openxmlformats.org/drawingml/2006/picture">
+                        <pic:nvPicPr>
+                          <pic:cNvPr id="1" name=""/>
+                          <pic:cNvPicPr/>
+                        </pic:nvPicPr>
+                        <pic:blipFill>
+                          <a:blip r:embed="rId13"/>
+                          <a:stretch>
+                            <a:fillRect/>
+                          </a:stretch>
+                        </pic:blipFill>
+                        <pic:spPr>
+                          <a:xfrm>
+                            <a:off x="0" y="0"/>
+                            <a:ext cx="1755882" cy="1894313"/>
+                          </a:xfrm>
+                          <a:prstGeom prst="rect">
+                            <a:avLst/>
+                          </a:prstGeom>
+                        </pic:spPr>
+                      </pic:pic>
+                    </a:graphicData>
+                  </a:graphic>
+                </wp:inline>
+              </w:drawing>
+            </w:r>
+          </w:p>
+        </w:tc>
+      </w:tr>
+      <w:tr>
+        <w:tc>
+          <w:tcPr>
+            <w:tcW w:w="5320" w:type="dxa"/>
+          </w:tcPr>
+          <w:p>
+            <w:pPr>
+              <w:rPr>
+                <w:sz w:val="16"/>
+              </w:rPr>
+            </w:pPr>
+            <w:r>
+              <w:rPr>
+                <w:noProof/>
+                <w:sz w:val="16"/>
+              </w:rPr>
+              <w:lastRenderedPageBreak/>
+              <w:drawing>
+                <wp:inline distT="0" distB="0" distL="0" distR="0" wp14:anchorId="199DD757" wp14:editId="29C40EBF">
+                  <wp:extent cx="2553056" cy="2276793"/>
+                  <wp:effectExtent l="0" t="0" r="0" b="9525"/>
+                  <wp:docPr id="7" name="Picture 7"/>
+                  <wp:cNvGraphicFramePr>
+                    <a:graphicFrameLocks xmlns:a="http://schemas.openxmlformats.org/drawingml/2006/main" noChangeAspect="1"/>
+                  </wp:cNvGraphicFramePr>
+                  <a:graphic xmlns:a="http://schemas.openxmlformats.org/drawingml/2006/main">
+                    <a:graphicData uri="http://schemas.openxmlformats.org/drawingml/2006/picture">
+                      <pic:pic xmlns:pic="http://schemas.openxmlformats.org/drawingml/2006/picture">
+                        <pic:nvPicPr>
+                          <pic:cNvPr id="1" name=""/>
+                          <pic:cNvPicPr/>
+                        </pic:nvPicPr>
+                        <pic:blipFill>
+                          <a:blip r:embed="rId14"/>
+                          <a:stretch>
+                            <a:fillRect/>
+                          </a:stretch>
+                        </pic:blipFill>
+                        <pic:spPr>
+                          <a:xfrm>
+                            <a:off x="0" y="0"/>
                             <a:ext cx="2553056" cy="2276793"/>
                           </a:xfrm>
                           <a:prstGeom prst="rect">
@@ -1709,6 +1915,168 @@
                 <w:sz w:val="16"/>
               </w:rPr>
             </w:pPr>
+            <w:r>
+              <w:rPr>
+                <w:sz w:val="16"/>
+              </w:rPr>
+              <w:t># Simple Table</w:t>
+            </w:r>
+          </w:p>
+          <w:p>
+            <w:pPr>
+              <w:rPr>
+                <w:sz w:val="16"/>
+              </w:rPr>
+            </w:pPr>
+            <w:r>
+              <w:rPr>
+                <w:sz w:val="16"/>
+              </w:rPr>
+              <w:t>This is a simple table.</w:t>
+            </w:r>
+          </w:p>
+          <w:p>
+            <w:pPr>
+              <w:rPr>
+                <w:sz w:val="16"/>
+              </w:rPr>
+            </w:pPr>
+            <w:r>
+              <w:rPr>
+                <w:sz w:val="16"/>
+              </w:rPr>
+              <w:t xml:space="preserve"> | &lt;span style='</w:t>
+            </w:r>
+            <w:proofErr w:type="spellStart"/>
+            <w:r>
+              <w:rPr>
+                <w:sz w:val="16"/>
+              </w:rPr>
+              <w:t>font-weight:bold</w:t>
+            </w:r>
+            <w:proofErr w:type="spellEnd"/>
+            <w:r>
+              <w:rPr>
+                <w:sz w:val="16"/>
+              </w:rPr>
+              <w:t>'&gt;Header 1&lt;/span&gt; | &lt;span style='</w:t>
+            </w:r>
+            <w:proofErr w:type="spellStart"/>
+            <w:r>
+              <w:rPr>
+                <w:sz w:val="16"/>
+              </w:rPr>
+              <w:t>font-weight:bold</w:t>
+            </w:r>
+            <w:proofErr w:type="spellEnd"/>
+            <w:r>
+              <w:rPr>
+                <w:sz w:val="16"/>
+              </w:rPr>
+              <w:t>'&gt;Header 2&lt;/span&gt; | &lt;span style='</w:t>
+            </w:r>
+            <w:proofErr w:type="spellStart"/>
+            <w:r>
+              <w:rPr>
+                <w:sz w:val="16"/>
+              </w:rPr>
+              <w:t>font-weight:bold</w:t>
+            </w:r>
+            <w:proofErr w:type="spellEnd"/>
+            <w:r>
+              <w:rPr>
+                <w:sz w:val="16"/>
+              </w:rPr>
+              <w:t>'&gt;Header 3&lt;/span&gt;</w:t>
+            </w:r>
+          </w:p>
+          <w:p>
+            <w:pPr>
+              <w:rPr>
+                <w:sz w:val="16"/>
+              </w:rPr>
+            </w:pPr>
+            <w:r>
+              <w:rPr>
+                <w:sz w:val="16"/>
+              </w:rPr>
+              <w:t>| - | - | - |</w:t>
+            </w:r>
+          </w:p>
+          <w:p>
+            <w:pPr>
+              <w:rPr>
+                <w:sz w:val="16"/>
+              </w:rPr>
+            </w:pPr>
+            <w:r>
+              <w:rPr>
+                <w:sz w:val="16"/>
+              </w:rPr>
+              <w:t xml:space="preserve"> | 1 | One | </w:t>
+            </w:r>
+            <w:proofErr w:type="spellStart"/>
+            <w:r>
+              <w:rPr>
+                <w:sz w:val="16"/>
+              </w:rPr>
+              <w:t>Έν</w:t>
+            </w:r>
+            <w:proofErr w:type="spellEnd"/>
+            <w:r>
+              <w:rPr>
+                <w:sz w:val="16"/>
+              </w:rPr>
+              <w:t>α</w:t>
+            </w:r>
+          </w:p>
+          <w:p>
+            <w:pPr>
+              <w:rPr>
+                <w:sz w:val="16"/>
+              </w:rPr>
+            </w:pPr>
+            <w:r>
+              <w:rPr>
+                <w:sz w:val="16"/>
+              </w:rPr>
+              <w:t xml:space="preserve"> | 2 | Two | </w:t>
+            </w:r>
+            <w:proofErr w:type="spellStart"/>
+            <w:r>
+              <w:rPr>
+                <w:sz w:val="16"/>
+              </w:rPr>
+              <w:t>Δύο</w:t>
+            </w:r>
+            <w:proofErr w:type="spellEnd"/>
+          </w:p>
+          <w:p>
+            <w:pPr>
+              <w:rPr>
+                <w:sz w:val="16"/>
+              </w:rPr>
+            </w:pPr>
+            <w:r>
+              <w:rPr>
+                <w:sz w:val="16"/>
+              </w:rPr>
+              <w:t xml:space="preserve"> | 3 | Three | </w:t>
+            </w:r>
+            <w:proofErr w:type="spellStart"/>
+            <w:r>
+              <w:rPr>
+                <w:sz w:val="16"/>
+              </w:rPr>
+              <w:t>Τρί</w:t>
+            </w:r>
+            <w:proofErr w:type="spellEnd"/>
+            <w:r>
+              <w:rPr>
+                <w:sz w:val="16"/>
+              </w:rPr>
+              <w:t>α</w:t>
+            </w:r>
           </w:p>
         </w:tc>
         <w:tc>
@@ -1721,6 +2089,48 @@
                 <w:sz w:val="16"/>
               </w:rPr>
             </w:pPr>
+            <w:bookmarkStart w:id="0" w:name="_GoBack"/>
+            <w:r>
+              <w:rPr>
+                <w:sz w:val="16"/>
+              </w:rPr>
+              <w:drawing>
+                <wp:inline distT="0" distB="0" distL="0" distR="0" wp14:anchorId="28A00C08" wp14:editId="078E5931">
+                  <wp:extent cx="2818263" cy="2217650"/>
+                  <wp:effectExtent l="0" t="0" r="1270" b="0"/>
+                  <wp:docPr id="13" name="Picture 13"/>
+                  <wp:cNvGraphicFramePr>
+                    <a:graphicFrameLocks xmlns:a="http://schemas.openxmlformats.org/drawingml/2006/main" noChangeAspect="1"/>
+                  </wp:cNvGraphicFramePr>
+                  <a:graphic xmlns:a="http://schemas.openxmlformats.org/drawingml/2006/main">
+                    <a:graphicData uri="http://schemas.openxmlformats.org/drawingml/2006/picture">
+                      <pic:pic xmlns:pic="http://schemas.openxmlformats.org/drawingml/2006/picture">
+                        <pic:nvPicPr>
+                          <pic:cNvPr id="1" name=""/>
+                          <pic:cNvPicPr/>
+                        </pic:nvPicPr>
+                        <pic:blipFill>
+                          <a:blip r:embed="rId15"/>
+                          <a:stretch>
+                            <a:fillRect/>
+                          </a:stretch>
+                        </pic:blipFill>
+                        <pic:spPr>
+                          <a:xfrm>
+                            <a:off x="0" y="0"/>
+                            <a:ext cx="2830518" cy="2227293"/>
+                          </a:xfrm>
+                          <a:prstGeom prst="rect">
+                            <a:avLst/>
+                          </a:prstGeom>
+                        </pic:spPr>
+                      </pic:pic>
+                    </a:graphicData>
+                  </a:graphic>
+                </wp:inline>
+              </w:drawing>
+            </w:r>
+            <w:bookmarkEnd w:id="0"/>
           </w:p>
         </w:tc>
       </w:tr>
@@ -1757,7 +2167,7 @@
                           <pic:cNvPicPr/>
                         </pic:nvPicPr>
                         <pic:blipFill>
-                          <a:blip r:embed="rId13"/>
+                          <a:blip r:embed="rId16"/>
                           <a:stretch>
                             <a:fillRect/>
                           </a:stretch>
@@ -2296,6 +2706,37 @@
       <w:szCs w:val="32"/>
     </w:rPr>
   </w:style>
+  <w:style w:type="paragraph" w:styleId="Subtitle">
+    <w:name w:val="Subtitle"/>
+    <w:basedOn w:val="Normal"/>
+    <w:next w:val="Normal"/>
+    <w:link w:val="SubtitleChar"/>
+    <w:uiPriority w:val="11"/>
+    <w:qFormat/>
+    <w:rsid w:val="00693347"/>
+    <w:pPr>
+      <w:numPr>
+        <w:ilvl w:val="1"/>
+      </w:numPr>
+    </w:pPr>
+    <w:rPr>
+      <w:rFonts w:eastAsiaTheme="minorEastAsia"/>
+      <w:color w:val="5A5A5A" w:themeColor="text1" w:themeTint="A5"/>
+      <w:spacing w:val="15"/>
+    </w:rPr>
+  </w:style>
+  <w:style w:type="character" w:customStyle="1" w:styleId="SubtitleChar">
+    <w:name w:val="Subtitle Char"/>
+    <w:basedOn w:val="DefaultParagraphFont"/>
+    <w:link w:val="Subtitle"/>
+    <w:uiPriority w:val="11"/>
+    <w:rsid w:val="00693347"/>
+    <w:rPr>
+      <w:rFonts w:eastAsiaTheme="minorEastAsia"/>
+      <w:color w:val="5A5A5A" w:themeColor="text1" w:themeTint="A5"/>
+      <w:spacing w:val="15"/>
+    </w:rPr>
+  </w:style>
 </w:styles>
 </file>
 

</xml_diff>

<commit_message>
Refactor to Generator/Parser pattern.
</commit_message>
<xml_diff>
--- a/Doc/Objects.docx
+++ b/Doc/Objects.docx
@@ -9,14 +9,14 @@
         <w:tblLook w:val="04A0" w:firstRow="1" w:lastRow="0" w:firstColumn="1" w:lastColumn="0" w:noHBand="0" w:noVBand="1"/>
       </w:tblPr>
       <w:tblGrid>
-        <w:gridCol w:w="5320"/>
-        <w:gridCol w:w="3436"/>
-        <w:gridCol w:w="5976"/>
+        <w:gridCol w:w="4283"/>
+        <w:gridCol w:w="5643"/>
+        <w:gridCol w:w="4806"/>
       </w:tblGrid>
       <w:tr>
         <w:tc>
           <w:tcPr>
-            <w:tcW w:w="5320" w:type="dxa"/>
+            <w:tcW w:w="4283" w:type="dxa"/>
           </w:tcPr>
           <w:p>
             <w:pPr>
@@ -30,7 +30,7 @@
         </w:tc>
         <w:tc>
           <w:tcPr>
-            <w:tcW w:w="4662" w:type="dxa"/>
+            <w:tcW w:w="5643" w:type="dxa"/>
           </w:tcPr>
           <w:p>
             <w:pPr>
@@ -47,7 +47,7 @@
         </w:tc>
         <w:tc>
           <w:tcPr>
-            <w:tcW w:w="4750" w:type="dxa"/>
+            <w:tcW w:w="4806" w:type="dxa"/>
           </w:tcPr>
           <w:p>
             <w:pPr>
@@ -63,7 +63,7 @@
       <w:tr>
         <w:tc>
           <w:tcPr>
-            <w:tcW w:w="5320" w:type="dxa"/>
+            <w:tcW w:w="4283" w:type="dxa"/>
           </w:tcPr>
           <w:p>
             <w:pPr>
@@ -116,7 +116,7 @@
         </w:tc>
         <w:tc>
           <w:tcPr>
-            <w:tcW w:w="4662" w:type="dxa"/>
+            <w:tcW w:w="5643" w:type="dxa"/>
           </w:tcPr>
           <w:p>
             <w:pPr>
@@ -472,7 +472,7 @@
         </w:tc>
         <w:tc>
           <w:tcPr>
-            <w:tcW w:w="4750" w:type="dxa"/>
+            <w:tcW w:w="4806" w:type="dxa"/>
           </w:tcPr>
           <w:p>
             <w:pPr>
@@ -527,7 +527,7 @@
       <w:tr>
         <w:tc>
           <w:tcPr>
-            <w:tcW w:w="5320" w:type="dxa"/>
+            <w:tcW w:w="4283" w:type="dxa"/>
           </w:tcPr>
           <w:p>
             <w:pPr>
@@ -581,7 +581,7 @@
         </w:tc>
         <w:tc>
           <w:tcPr>
-            <w:tcW w:w="4662" w:type="dxa"/>
+            <w:tcW w:w="5643" w:type="dxa"/>
           </w:tcPr>
           <w:p>
             <w:pPr>
@@ -715,7 +715,7 @@
         </w:tc>
         <w:tc>
           <w:tcPr>
-            <w:tcW w:w="4750" w:type="dxa"/>
+            <w:tcW w:w="4806" w:type="dxa"/>
           </w:tcPr>
           <w:p>
             <w:pPr>
@@ -770,7 +770,7 @@
       <w:tr>
         <w:tc>
           <w:tcPr>
-            <w:tcW w:w="5320" w:type="dxa"/>
+            <w:tcW w:w="4283" w:type="dxa"/>
           </w:tcPr>
           <w:p>
             <w:pPr>
@@ -823,7 +823,7 @@
         </w:tc>
         <w:tc>
           <w:tcPr>
-            <w:tcW w:w="4662" w:type="dxa"/>
+            <w:tcW w:w="5643" w:type="dxa"/>
           </w:tcPr>
           <w:p>
             <w:pPr>
@@ -1436,7 +1436,7 @@
         </w:tc>
         <w:tc>
           <w:tcPr>
-            <w:tcW w:w="4750" w:type="dxa"/>
+            <w:tcW w:w="4806" w:type="dxa"/>
           </w:tcPr>
           <w:p>
             <w:pPr>
@@ -1491,7 +1491,7 @@
       <w:tr>
         <w:tc>
           <w:tcPr>
-            <w:tcW w:w="5320" w:type="dxa"/>
+            <w:tcW w:w="4283" w:type="dxa"/>
           </w:tcPr>
           <w:p>
             <w:pPr>
@@ -1545,7 +1545,7 @@
         </w:tc>
         <w:tc>
           <w:tcPr>
-            <w:tcW w:w="4662" w:type="dxa"/>
+            <w:tcW w:w="5643" w:type="dxa"/>
           </w:tcPr>
           <w:p>
             <w:pPr>
@@ -1609,7 +1609,7 @@
         </w:tc>
         <w:tc>
           <w:tcPr>
-            <w:tcW w:w="4750" w:type="dxa"/>
+            <w:tcW w:w="4806" w:type="dxa"/>
           </w:tcPr>
           <w:p>
             <w:pPr>
@@ -1664,7 +1664,7 @@
       <w:tr>
         <w:tc>
           <w:tcPr>
-            <w:tcW w:w="5320" w:type="dxa"/>
+            <w:tcW w:w="4283" w:type="dxa"/>
           </w:tcPr>
           <w:p>
             <w:pPr>
@@ -1717,7 +1717,7 @@
         </w:tc>
         <w:tc>
           <w:tcPr>
-            <w:tcW w:w="4662" w:type="dxa"/>
+            <w:tcW w:w="5643" w:type="dxa"/>
           </w:tcPr>
           <w:p>
             <w:pPr>
@@ -1801,7 +1801,7 @@
         </w:tc>
         <w:tc>
           <w:tcPr>
-            <w:tcW w:w="4750" w:type="dxa"/>
+            <w:tcW w:w="4806" w:type="dxa"/>
           </w:tcPr>
           <w:p>
             <w:pPr>
@@ -1853,7 +1853,7 @@
       <w:tr>
         <w:tc>
           <w:tcPr>
-            <w:tcW w:w="5320" w:type="dxa"/>
+            <w:tcW w:w="4283" w:type="dxa"/>
           </w:tcPr>
           <w:p>
             <w:pPr>
@@ -1907,7 +1907,7 @@
         </w:tc>
         <w:tc>
           <w:tcPr>
-            <w:tcW w:w="4662" w:type="dxa"/>
+            <w:tcW w:w="5643" w:type="dxa"/>
           </w:tcPr>
           <w:p>
             <w:pPr>
@@ -2081,7 +2081,7 @@
         </w:tc>
         <w:tc>
           <w:tcPr>
-            <w:tcW w:w="4750" w:type="dxa"/>
+            <w:tcW w:w="4806" w:type="dxa"/>
           </w:tcPr>
           <w:p>
             <w:pPr>
@@ -2091,6 +2091,7 @@
             </w:pPr>
             <w:r>
               <w:rPr>
+                <w:noProof/>
                 <w:sz w:val="16"/>
               </w:rPr>
               <w:drawing>
@@ -2135,7 +2136,7 @@
       <w:tr>
         <w:tc>
           <w:tcPr>
-            <w:tcW w:w="5320" w:type="dxa"/>
+            <w:tcW w:w="4283" w:type="dxa"/>
           </w:tcPr>
           <w:p>
             <w:pPr>
@@ -2189,7 +2190,7 @@
         </w:tc>
         <w:tc>
           <w:tcPr>
-            <w:tcW w:w="4662" w:type="dxa"/>
+            <w:tcW w:w="5643" w:type="dxa"/>
           </w:tcPr>
           <w:p>
             <w:pPr>
@@ -2855,7 +2856,7 @@
         </w:tc>
         <w:tc>
           <w:tcPr>
-            <w:tcW w:w="4750" w:type="dxa"/>
+            <w:tcW w:w="4806" w:type="dxa"/>
           </w:tcPr>
           <w:p>
             <w:pPr>
@@ -2865,6 +2866,7 @@
             </w:pPr>
             <w:r>
               <w:rPr>
+                <w:noProof/>
                 <w:sz w:val="16"/>
               </w:rPr>
               <w:drawing>
@@ -2909,7 +2911,7 @@
       <w:tr>
         <w:tc>
           <w:tcPr>
-            <w:tcW w:w="5320" w:type="dxa"/>
+            <w:tcW w:w="4283" w:type="dxa"/>
           </w:tcPr>
           <w:p>
             <w:pPr>
@@ -2964,7 +2966,7 @@
         </w:tc>
         <w:tc>
           <w:tcPr>
-            <w:tcW w:w="4662" w:type="dxa"/>
+            <w:tcW w:w="5643" w:type="dxa"/>
           </w:tcPr>
           <w:p>
             <w:pPr>
@@ -2972,13 +2974,91 @@
                 <w:sz w:val="14"/>
               </w:rPr>
             </w:pPr>
-            <w:bookmarkStart w:id="0" w:name="_GoBack"/>
-            <w:bookmarkEnd w:id="0"/>
+          </w:p>
+          <w:p>
+            <w:pPr>
+              <w:rPr>
+                <w:sz w:val="14"/>
+              </w:rPr>
+            </w:pPr>
+            <w:r>
+              <w:rPr>
+                <w:sz w:val="14"/>
+              </w:rPr>
+              <w:t># Images</w:t>
+            </w:r>
+          </w:p>
+          <w:p>
+            <w:pPr>
+              <w:rPr>
+                <w:sz w:val="14"/>
+              </w:rPr>
+            </w:pPr>
+            <w:r>
+              <w:rPr>
+                <w:sz w:val="14"/>
+              </w:rPr>
+              <w:t>This is a page with images.</w:t>
+            </w:r>
+          </w:p>
+          <w:p>
+            <w:pPr>
+              <w:rPr>
+                <w:sz w:val="14"/>
+              </w:rPr>
+            </w:pPr>
+          </w:p>
+          <w:p>
+            <w:pPr>
+              <w:rPr>
+                <w:sz w:val="14"/>
+              </w:rPr>
+            </w:pPr>
+            <w:r>
+              <w:rPr>
+                <w:sz w:val="14"/>
+              </w:rPr>
+              <w:t>Wikipedia![TEST_1.PNG](file://C:/Storage/Repositories/OneGitNote/OneNoteParser.Tester/bin/Debug/img/test_1.png)</w:t>
+            </w:r>
+          </w:p>
+          <w:p>
+            <w:pPr>
+              <w:rPr>
+                <w:sz w:val="14"/>
+              </w:rPr>
+            </w:pPr>
+          </w:p>
+          <w:p>
+            <w:pPr>
+              <w:rPr>
+                <w:sz w:val="14"/>
+              </w:rPr>
+            </w:pPr>
+          </w:p>
+          <w:p>
+            <w:pPr>
+              <w:rPr>
+                <w:sz w:val="14"/>
+              </w:rPr>
+            </w:pPr>
+            <w:r>
+              <w:rPr>
+                <w:sz w:val="14"/>
+              </w:rPr>
+              <w:t>Lwn![TEST_2.PNG](file://C:/Storage/Repositories/OneGitNote/OneNoteParser.Tester/bin/Debug/img/test_2.png)</w:t>
+            </w:r>
+          </w:p>
+          <w:p>
+            <w:pPr>
+              <w:rPr>
+                <w:sz w:val="14"/>
+              </w:rPr>
+            </w:pPr>
           </w:p>
         </w:tc>
         <w:tc>
           <w:tcPr>
-            <w:tcW w:w="4750" w:type="dxa"/>
+            <w:tcW w:w="4806" w:type="dxa"/>
           </w:tcPr>
           <w:p>
             <w:pPr>
@@ -2986,6 +3066,46 @@
                 <w:sz w:val="16"/>
               </w:rPr>
             </w:pPr>
+            <w:r>
+              <w:rPr>
+                <w:sz w:val="16"/>
+              </w:rPr>
+              <w:drawing>
+                <wp:inline distT="0" distB="0" distL="0" distR="0" wp14:anchorId="20B2FB5F" wp14:editId="4CBBFAD0">
+                  <wp:extent cx="3502661" cy="2674961"/>
+                  <wp:effectExtent l="0" t="0" r="2540" b="0"/>
+                  <wp:docPr id="16" name="Picture 16"/>
+                  <wp:cNvGraphicFramePr>
+                    <a:graphicFrameLocks xmlns:a="http://schemas.openxmlformats.org/drawingml/2006/main" noChangeAspect="1"/>
+                  </wp:cNvGraphicFramePr>
+                  <a:graphic xmlns:a="http://schemas.openxmlformats.org/drawingml/2006/main">
+                    <a:graphicData uri="http://schemas.openxmlformats.org/drawingml/2006/picture">
+                      <pic:pic xmlns:pic="http://schemas.openxmlformats.org/drawingml/2006/picture">
+                        <pic:nvPicPr>
+                          <pic:cNvPr id="1" name=""/>
+                          <pic:cNvPicPr/>
+                        </pic:nvPicPr>
+                        <pic:blipFill>
+                          <a:blip r:embed="rId19"/>
+                          <a:stretch>
+                            <a:fillRect/>
+                          </a:stretch>
+                        </pic:blipFill>
+                        <pic:spPr>
+                          <a:xfrm>
+                            <a:off x="0" y="0"/>
+                            <a:ext cx="3641801" cy="2781222"/>
+                          </a:xfrm>
+                          <a:prstGeom prst="rect">
+                            <a:avLst/>
+                          </a:prstGeom>
+                        </pic:spPr>
+                      </pic:pic>
+                    </a:graphicData>
+                  </a:graphic>
+                </wp:inline>
+              </w:drawing>
+            </w:r>
           </w:p>
         </w:tc>
       </w:tr>
@@ -2996,6 +3116,8 @@
           <w:sz w:val="16"/>
         </w:rPr>
       </w:pPr>
+      <w:bookmarkStart w:id="0" w:name="_GoBack"/>
+      <w:bookmarkEnd w:id="0"/>
     </w:p>
     <w:sectPr>
       <w:pgSz w:w="15840" w:h="12240" w:orient="landscape"/>

</xml_diff>